<commit_message>
Evelyn Patterson Task 07
</commit_message>
<xml_diff>
--- a/Project/Text/Project Hypothesis and Topic.docx
+++ b/Project/Text/Project Hypothesis and Topic.docx
@@ -52,7 +52,23 @@
           <w:i/>
           <w:iCs/>
         </w:rPr>
-        <w:t xml:space="preserve"> aculeatus.</w:t>
+        <w:t xml:space="preserve"> aculeatu</w:t>
+      </w:r>
+      <w:r>
+        <w:rPr>
+          <w:rFonts w:ascii="Times New Roman" w:hAnsi="Times New Roman" w:cs="Times New Roman"/>
+          <w:i/>
+          <w:iCs/>
+        </w:rPr>
+        <w:t>s)</w:t>
+      </w:r>
+      <w:r>
+        <w:rPr>
+          <w:rFonts w:ascii="Times New Roman" w:hAnsi="Times New Roman" w:cs="Times New Roman"/>
+          <w:i/>
+          <w:iCs/>
+        </w:rPr>
+        <w:t>.</w:t>
       </w:r>
     </w:p>
     <w:p>
@@ -94,7 +110,13 @@
         <w:rPr>
           <w:rFonts w:ascii="Times New Roman" w:hAnsi="Times New Roman" w:cs="Times New Roman"/>
         </w:rPr>
-        <w:t xml:space="preserve">Cognitive ability in sticklebacks influences mate selection and sexual reproduction. </w:t>
+        <w:t>The larger throat area and throat intensity increases mating success</w:t>
+      </w:r>
+      <w:r>
+        <w:rPr>
+          <w:rFonts w:ascii="Times New Roman" w:hAnsi="Times New Roman" w:cs="Times New Roman"/>
+        </w:rPr>
+        <w:t xml:space="preserve">. </w:t>
       </w:r>
     </w:p>
     <w:sectPr>

</xml_diff>